<commit_message>
rdl: add requested rx frame sync status register
</commit_message>
<xml_diff>
--- a/rdl/outputs/docs/msk_top_regs.docx
+++ b/rdl/outputs/docs/msk_top_regs.docx
@@ -67,7 +67,7 @@
         <w:pStyle w:val="ListBullet"/>
       </w:pPr>
       <w:r>
-        <w:t>Size: 0x98</w:t>
+        <w:t>Size: 0x9C</w:t>
       </w:r>
     </w:p>
     <w:p>
@@ -1331,6 +1331,38 @@
           <w:p>
             <w:r>
               <w:t>Rx async FIFO read and write pointers</w:t>
+            </w:r>
+          </w:p>
+        </w:tc>
+      </w:tr>
+      <w:tr>
+        <w:tc>
+          <w:tcPr>
+            <w:tcW w:type="dxa" w:w="2880"/>
+          </w:tcPr>
+          <w:p>
+            <w:r>
+              <w:t>0x98</w:t>
+            </w:r>
+          </w:p>
+        </w:tc>
+        <w:tc>
+          <w:tcPr>
+            <w:tcW w:type="dxa" w:w="2880"/>
+          </w:tcPr>
+          <w:p>
+            <w:r>
+              <w:t>rx_frame_sync_status</w:t>
+            </w:r>
+          </w:p>
+        </w:tc>
+        <w:tc>
+          <w:tcPr>
+            <w:tcW w:type="dxa" w:w="2880"/>
+          </w:tcPr>
+          <w:p>
+            <w:r>
+              <w:t>Frame Sync Status</w:t>
             </w:r>
           </w:p>
         </w:tc>
@@ -9140,6 +9172,368 @@
       <w:pPr/>
       <w:r>
         <w:t>Read and Write Pointers</w:t>
+      </w:r>
+    </w:p>
+    <w:p>
+      <w:pPr>
+        <w:pStyle w:val="Heading2"/>
+      </w:pPr>
+      <w:r>
+        <w:t>rx_frame_sync_status register</w:t>
+      </w:r>
+    </w:p>
+    <w:p>
+      <w:pPr>
+        <w:pStyle w:val="ListBullet"/>
+      </w:pPr>
+      <w:r>
+        <w:t>Absolute Address: 0x98</w:t>
+      </w:r>
+    </w:p>
+    <w:p>
+      <w:pPr>
+        <w:pStyle w:val="ListBullet"/>
+      </w:pPr>
+      <w:r>
+        <w:t>Base Offset: 0x98</w:t>
+      </w:r>
+    </w:p>
+    <w:p>
+      <w:pPr>
+        <w:pStyle w:val="ListBullet"/>
+      </w:pPr>
+      <w:r>
+        <w:t>Size: 0x4</w:t>
+      </w:r>
+    </w:p>
+    <w:tbl>
+      <w:tblPr>
+        <w:tblStyle w:val="LightGrid-Accent1"/>
+        <w:tblW w:type="auto" w:w="0"/>
+        <w:tblLook w:firstColumn="1" w:firstRow="1" w:lastColumn="0" w:lastRow="0" w:noHBand="0" w:noVBand="1" w:val="04A0"/>
+      </w:tblPr>
+      <w:tblGrid>
+        <w:gridCol w:w="1728"/>
+        <w:gridCol w:w="1728"/>
+        <w:gridCol w:w="1728"/>
+        <w:gridCol w:w="1728"/>
+        <w:gridCol w:w="1728"/>
+      </w:tblGrid>
+      <w:tr>
+        <w:tc>
+          <w:tcPr>
+            <w:tcW w:type="dxa" w:w="1728"/>
+          </w:tcPr>
+          <w:p>
+            <w:r>
+              <w:t>Bits</w:t>
+            </w:r>
+          </w:p>
+        </w:tc>
+        <w:tc>
+          <w:tcPr>
+            <w:tcW w:type="dxa" w:w="1728"/>
+          </w:tcPr>
+          <w:p>
+            <w:r>
+              <w:t>Identifier</w:t>
+            </w:r>
+          </w:p>
+        </w:tc>
+        <w:tc>
+          <w:tcPr>
+            <w:tcW w:type="dxa" w:w="1728"/>
+          </w:tcPr>
+          <w:p>
+            <w:r>
+              <w:t>Access</w:t>
+            </w:r>
+          </w:p>
+        </w:tc>
+        <w:tc>
+          <w:tcPr>
+            <w:tcW w:type="dxa" w:w="1728"/>
+          </w:tcPr>
+          <w:p>
+            <w:r>
+              <w:t>Reset</w:t>
+            </w:r>
+          </w:p>
+        </w:tc>
+        <w:tc>
+          <w:tcPr>
+            <w:tcW w:type="dxa" w:w="1728"/>
+          </w:tcPr>
+          <w:p>
+            <w:r>
+              <w:t>Name</w:t>
+            </w:r>
+          </w:p>
+        </w:tc>
+      </w:tr>
+      <w:tr>
+        <w:tc>
+          <w:tcPr>
+            <w:tcW w:type="dxa" w:w="1728"/>
+          </w:tcPr>
+          <w:p>
+            <w:r>
+              <w:t>0</w:t>
+            </w:r>
+          </w:p>
+        </w:tc>
+        <w:tc>
+          <w:tcPr>
+            <w:tcW w:type="dxa" w:w="1728"/>
+          </w:tcPr>
+          <w:p>
+            <w:r>
+              <w:t>frame_sync_locked</w:t>
+            </w:r>
+          </w:p>
+        </w:tc>
+        <w:tc>
+          <w:tcPr>
+            <w:tcW w:type="dxa" w:w="1728"/>
+          </w:tcPr>
+          <w:p>
+            <w:r>
+              <w:t>rw</w:t>
+            </w:r>
+          </w:p>
+        </w:tc>
+        <w:tc>
+          <w:tcPr>
+            <w:tcW w:type="dxa" w:w="1728"/>
+          </w:tcPr>
+          <w:p>
+            <w:r>
+              <w:t>0x0</w:t>
+            </w:r>
+          </w:p>
+        </w:tc>
+        <w:tc>
+          <w:tcPr>
+            <w:tcW w:type="dxa" w:w="1728"/>
+          </w:tcPr>
+          <w:p>
+            <w:r>
+              <w:t>Frame Sync Lock</w:t>
+            </w:r>
+          </w:p>
+        </w:tc>
+      </w:tr>
+      <w:tr>
+        <w:tc>
+          <w:tcPr>
+            <w:tcW w:type="dxa" w:w="1728"/>
+          </w:tcPr>
+          <w:p>
+            <w:r>
+              <w:t>1</w:t>
+            </w:r>
+          </w:p>
+        </w:tc>
+        <w:tc>
+          <w:tcPr>
+            <w:tcW w:type="dxa" w:w="1728"/>
+          </w:tcPr>
+          <w:p>
+            <w:r>
+              <w:t>frame_buffer_overflow</w:t>
+            </w:r>
+          </w:p>
+        </w:tc>
+        <w:tc>
+          <w:tcPr>
+            <w:tcW w:type="dxa" w:w="1728"/>
+          </w:tcPr>
+          <w:p>
+            <w:r>
+              <w:t>rw, rclr</w:t>
+            </w:r>
+          </w:p>
+        </w:tc>
+        <w:tc>
+          <w:tcPr>
+            <w:tcW w:type="dxa" w:w="1728"/>
+          </w:tcPr>
+          <w:p>
+            <w:r>
+              <w:t>0x0</w:t>
+            </w:r>
+          </w:p>
+        </w:tc>
+        <w:tc>
+          <w:tcPr>
+            <w:tcW w:type="dxa" w:w="1728"/>
+          </w:tcPr>
+          <w:p>
+            <w:r>
+              <w:t>Frame Buffer Overflow</w:t>
+            </w:r>
+          </w:p>
+        </w:tc>
+      </w:tr>
+      <w:tr>
+        <w:tc>
+          <w:tcPr>
+            <w:tcW w:type="dxa" w:w="1728"/>
+          </w:tcPr>
+          <w:p>
+            <w:r>
+              <w:t>25:2</w:t>
+            </w:r>
+          </w:p>
+        </w:tc>
+        <w:tc>
+          <w:tcPr>
+            <w:tcW w:type="dxa" w:w="1728"/>
+          </w:tcPr>
+          <w:p>
+            <w:r>
+              <w:t>frames_received</w:t>
+            </w:r>
+          </w:p>
+        </w:tc>
+        <w:tc>
+          <w:tcPr>
+            <w:tcW w:type="dxa" w:w="1728"/>
+          </w:tcPr>
+          <w:p>
+            <w:r>
+              <w:t>rw</w:t>
+            </w:r>
+          </w:p>
+        </w:tc>
+        <w:tc>
+          <w:tcPr>
+            <w:tcW w:type="dxa" w:w="1728"/>
+          </w:tcPr>
+          <w:p>
+            <w:r>
+              <w:t>0x0</w:t>
+            </w:r>
+          </w:p>
+        </w:tc>
+        <w:tc>
+          <w:tcPr>
+            <w:tcW w:type="dxa" w:w="1728"/>
+          </w:tcPr>
+          <w:p>
+            <w:r>
+              <w:t>Frames Received</w:t>
+            </w:r>
+          </w:p>
+        </w:tc>
+      </w:tr>
+      <w:tr>
+        <w:tc>
+          <w:tcPr>
+            <w:tcW w:type="dxa" w:w="1728"/>
+          </w:tcPr>
+          <w:p>
+            <w:r>
+              <w:t>31:26</w:t>
+            </w:r>
+          </w:p>
+        </w:tc>
+        <w:tc>
+          <w:tcPr>
+            <w:tcW w:type="dxa" w:w="1728"/>
+          </w:tcPr>
+          <w:p>
+            <w:r>
+              <w:t>frame_sync_errors</w:t>
+            </w:r>
+          </w:p>
+        </w:tc>
+        <w:tc>
+          <w:tcPr>
+            <w:tcW w:type="dxa" w:w="1728"/>
+          </w:tcPr>
+          <w:p>
+            <w:r>
+              <w:t>rw</w:t>
+            </w:r>
+          </w:p>
+        </w:tc>
+        <w:tc>
+          <w:tcPr>
+            <w:tcW w:type="dxa" w:w="1728"/>
+          </w:tcPr>
+          <w:p>
+            <w:r>
+              <w:t>0x0</w:t>
+            </w:r>
+          </w:p>
+        </w:tc>
+        <w:tc>
+          <w:tcPr>
+            <w:tcW w:type="dxa" w:w="1728"/>
+          </w:tcPr>
+          <w:p>
+            <w:r>
+              <w:t>Frames Sync Errors</w:t>
+            </w:r>
+          </w:p>
+        </w:tc>
+      </w:tr>
+    </w:tbl>
+    <w:p>
+      <w:pPr>
+        <w:pStyle w:val="Heading3"/>
+      </w:pPr>
+      <w:r>
+        <w:t>frame_sync_locked field</w:t>
+      </w:r>
+    </w:p>
+    <w:p>
+      <w:pPr/>
+      <w:r>
+        <w:t>0 - Frame sync not locked 1 - Frame sync locked</w:t>
+      </w:r>
+    </w:p>
+    <w:p>
+      <w:pPr>
+        <w:pStyle w:val="Heading3"/>
+      </w:pPr>
+      <w:r>
+        <w:t>frame_buffer_overflow field</w:t>
+      </w:r>
+    </w:p>
+    <w:p>
+      <w:pPr/>
+      <w:r>
+        <w:t>0 - Normal operation 1 - Buffer overflow</w:t>
+      </w:r>
+    </w:p>
+    <w:p>
+      <w:pPr>
+        <w:pStyle w:val="Heading3"/>
+      </w:pPr>
+      <w:r>
+        <w:t>frames_received field</w:t>
+      </w:r>
+    </w:p>
+    <w:p>
+      <w:pPr/>
+      <w:r>
+        <w:t>Count of frames received since last read. Value is 0x00_0000 to 0xFF_FFFF</w:t>
+      </w:r>
+    </w:p>
+    <w:p>
+      <w:pPr>
+        <w:pStyle w:val="Heading3"/>
+      </w:pPr>
+      <w:r>
+        <w:t>frame_sync_errors field</w:t>
+      </w:r>
+    </w:p>
+    <w:p>
+      <w:pPr/>
+      <w:r>
+        <w:t>Count of frame sync errors since last read. Value is 0 to 63. This field will saturate at 63 if more than 63 occur.</w:t>
       </w:r>
     </w:p>
     <w:sectPr>

</xml_diff>

<commit_message>
TOP: Add CSRs and interconnects for symbol lock
</commit_message>
<xml_diff>
--- a/rdl/outputs/docs/msk_top_regs.docx
+++ b/rdl/outputs/docs/msk_top_regs.docx
@@ -67,7 +67,7 @@
         <w:pStyle w:val="ListBullet"/>
       </w:pPr>
       <w:r>
-        <w:t>Size: 0x9C</w:t>
+        <w:t>Size: 0xA8</w:t>
       </w:r>
     </w:p>
     <w:p>
@@ -1363,6 +1363,102 @@
           <w:p>
             <w:r>
               <w:t>Frame Sync Status</w:t>
+            </w:r>
+          </w:p>
+        </w:tc>
+      </w:tr>
+      <w:tr>
+        <w:tc>
+          <w:tcPr>
+            <w:tcW w:type="dxa" w:w="2880"/>
+          </w:tcPr>
+          <w:p>
+            <w:r>
+              <w:t>0x9C</w:t>
+            </w:r>
+          </w:p>
+        </w:tc>
+        <w:tc>
+          <w:tcPr>
+            <w:tcW w:type="dxa" w:w="2880"/>
+          </w:tcPr>
+          <w:p>
+            <w:r>
+              <w:t>symbol_lock_control</w:t>
+            </w:r>
+          </w:p>
+        </w:tc>
+        <w:tc>
+          <w:tcPr>
+            <w:tcW w:type="dxa" w:w="2880"/>
+          </w:tcPr>
+          <w:p>
+            <w:r>
+              <w:t>Symbol Lock Control</w:t>
+            </w:r>
+          </w:p>
+        </w:tc>
+      </w:tr>
+      <w:tr>
+        <w:tc>
+          <w:tcPr>
+            <w:tcW w:type="dxa" w:w="2880"/>
+          </w:tcPr>
+          <w:p>
+            <w:r>
+              <w:t>0xA0</w:t>
+            </w:r>
+          </w:p>
+        </w:tc>
+        <w:tc>
+          <w:tcPr>
+            <w:tcW w:type="dxa" w:w="2880"/>
+          </w:tcPr>
+          <w:p>
+            <w:r>
+              <w:t>symbol_lock_status</w:t>
+            </w:r>
+          </w:p>
+        </w:tc>
+        <w:tc>
+          <w:tcPr>
+            <w:tcW w:type="dxa" w:w="2880"/>
+          </w:tcPr>
+          <w:p>
+            <w:r>
+              <w:t>Symbol Lock Status</w:t>
+            </w:r>
+          </w:p>
+        </w:tc>
+      </w:tr>
+      <w:tr>
+        <w:tc>
+          <w:tcPr>
+            <w:tcW w:type="dxa" w:w="2880"/>
+          </w:tcPr>
+          <w:p>
+            <w:r>
+              <w:t>0xA4</w:t>
+            </w:r>
+          </w:p>
+        </w:tc>
+        <w:tc>
+          <w:tcPr>
+            <w:tcW w:type="dxa" w:w="2880"/>
+          </w:tcPr>
+          <w:p>
+            <w:r>
+              <w:t>symbol_lock_time</w:t>
+            </w:r>
+          </w:p>
+        </w:tc>
+        <w:tc>
+          <w:tcPr>
+            <w:tcW w:type="dxa" w:w="2880"/>
+          </w:tcPr>
+          <w:p>
+            <w:r>
+              <w:t>Symbol Lock Time</w:t>
             </w:r>
           </w:p>
         </w:tc>
@@ -9519,7 +9615,7 @@
     <w:p>
       <w:pPr/>
       <w:r>
-        <w:t>Count of frames received since last read. Value is 0x00_0000 to 0xFF_FFFF</w:t>
+        <w:t>Count of frames received. Value is 0x00_0000 to 0xFF_FFFF. Counter rolls over when max count is reached.</w:t>
       </w:r>
     </w:p>
     <w:p>
@@ -9533,7 +9629,895 @@
     <w:p>
       <w:pPr/>
       <w:r>
-        <w:t>Count of frame sync errors since last read. Value is 0 to 63. This field will saturate at 63 if more than 63 occur.</w:t>
+        <w:t>Count of frame sync errors. Value is 0 to 63. Counter rolls over when max count is reached.</w:t>
+      </w:r>
+    </w:p>
+    <w:p>
+      <w:pPr>
+        <w:pStyle w:val="Heading2"/>
+      </w:pPr>
+      <w:r>
+        <w:t>symbol_lock_control register</w:t>
+      </w:r>
+    </w:p>
+    <w:p>
+      <w:pPr>
+        <w:pStyle w:val="ListBullet"/>
+      </w:pPr>
+      <w:r>
+        <w:t>Absolute Address: 0x9C</w:t>
+      </w:r>
+    </w:p>
+    <w:p>
+      <w:pPr>
+        <w:pStyle w:val="ListBullet"/>
+      </w:pPr>
+      <w:r>
+        <w:t>Base Offset: 0x9C</w:t>
+      </w:r>
+    </w:p>
+    <w:p>
+      <w:pPr>
+        <w:pStyle w:val="ListBullet"/>
+      </w:pPr>
+      <w:r>
+        <w:t>Size: 0x4</w:t>
+      </w:r>
+    </w:p>
+    <w:tbl>
+      <w:tblPr>
+        <w:tblStyle w:val="LightGrid-Accent1"/>
+        <w:tblW w:type="auto" w:w="0"/>
+        <w:tblLook w:firstColumn="1" w:firstRow="1" w:lastColumn="0" w:lastRow="0" w:noHBand="0" w:noVBand="1" w:val="04A0"/>
+      </w:tblPr>
+      <w:tblGrid>
+        <w:gridCol w:w="1728"/>
+        <w:gridCol w:w="1728"/>
+        <w:gridCol w:w="1728"/>
+        <w:gridCol w:w="1728"/>
+        <w:gridCol w:w="1728"/>
+      </w:tblGrid>
+      <w:tr>
+        <w:tc>
+          <w:tcPr>
+            <w:tcW w:type="dxa" w:w="1728"/>
+          </w:tcPr>
+          <w:p>
+            <w:r>
+              <w:t>Bits</w:t>
+            </w:r>
+          </w:p>
+        </w:tc>
+        <w:tc>
+          <w:tcPr>
+            <w:tcW w:type="dxa" w:w="1728"/>
+          </w:tcPr>
+          <w:p>
+            <w:r>
+              <w:t>Identifier</w:t>
+            </w:r>
+          </w:p>
+        </w:tc>
+        <w:tc>
+          <w:tcPr>
+            <w:tcW w:type="dxa" w:w="1728"/>
+          </w:tcPr>
+          <w:p>
+            <w:r>
+              <w:t>Access</w:t>
+            </w:r>
+          </w:p>
+        </w:tc>
+        <w:tc>
+          <w:tcPr>
+            <w:tcW w:type="dxa" w:w="1728"/>
+          </w:tcPr>
+          <w:p>
+            <w:r>
+              <w:t>Reset</w:t>
+            </w:r>
+          </w:p>
+        </w:tc>
+        <w:tc>
+          <w:tcPr>
+            <w:tcW w:type="dxa" w:w="1728"/>
+          </w:tcPr>
+          <w:p>
+            <w:r>
+              <w:t>Name</w:t>
+            </w:r>
+          </w:p>
+        </w:tc>
+      </w:tr>
+      <w:tr>
+        <w:tc>
+          <w:tcPr>
+            <w:tcW w:type="dxa" w:w="1728"/>
+          </w:tcPr>
+          <w:p>
+            <w:r>
+              <w:t>9:0</w:t>
+            </w:r>
+          </w:p>
+        </w:tc>
+        <w:tc>
+          <w:tcPr>
+            <w:tcW w:type="dxa" w:w="1728"/>
+          </w:tcPr>
+          <w:p>
+            <w:r>
+              <w:t>symbol_lock_count</w:t>
+            </w:r>
+          </w:p>
+        </w:tc>
+        <w:tc>
+          <w:tcPr>
+            <w:tcW w:type="dxa" w:w="1728"/>
+          </w:tcPr>
+          <w:p>
+            <w:r>
+              <w:t>rw</w:t>
+            </w:r>
+          </w:p>
+        </w:tc>
+        <w:tc>
+          <w:tcPr>
+            <w:tcW w:type="dxa" w:w="1728"/>
+          </w:tcPr>
+          <w:p>
+            <w:r>
+              <w:t>0x80</w:t>
+            </w:r>
+          </w:p>
+        </w:tc>
+        <w:tc>
+          <w:tcPr>
+            <w:tcW w:type="dxa" w:w="1728"/>
+          </w:tcPr>
+          <w:p>
+            <w:r>
+              <w:t>Symbol Lock Integration Count</w:t>
+            </w:r>
+          </w:p>
+        </w:tc>
+      </w:tr>
+      <w:tr>
+        <w:tc>
+          <w:tcPr>
+            <w:tcW w:type="dxa" w:w="1728"/>
+          </w:tcPr>
+          <w:p>
+            <w:r>
+              <w:t>25:10</w:t>
+            </w:r>
+          </w:p>
+        </w:tc>
+        <w:tc>
+          <w:tcPr>
+            <w:tcW w:type="dxa" w:w="1728"/>
+          </w:tcPr>
+          <w:p>
+            <w:r>
+              <w:t>symbol_lock_threshold</w:t>
+            </w:r>
+          </w:p>
+        </w:tc>
+        <w:tc>
+          <w:tcPr>
+            <w:tcW w:type="dxa" w:w="1728"/>
+          </w:tcPr>
+          <w:p>
+            <w:r>
+              <w:t>rw</w:t>
+            </w:r>
+          </w:p>
+        </w:tc>
+        <w:tc>
+          <w:tcPr>
+            <w:tcW w:type="dxa" w:w="1728"/>
+          </w:tcPr>
+          <w:p>
+            <w:r>
+              <w:t>0x2710</w:t>
+            </w:r>
+          </w:p>
+        </w:tc>
+        <w:tc>
+          <w:tcPr>
+            <w:tcW w:type="dxa" w:w="1728"/>
+          </w:tcPr>
+          <w:p>
+            <w:r>
+              <w:t>Symbol Lock Threshold</w:t>
+            </w:r>
+          </w:p>
+        </w:tc>
+      </w:tr>
+    </w:tbl>
+    <w:p>
+      <w:pPr>
+        <w:pStyle w:val="Heading3"/>
+      </w:pPr>
+      <w:r>
+        <w:t>symbol_lock_count field</w:t>
+      </w:r>
+    </w:p>
+    <w:p>
+      <w:pPr/>
+      <w:r>
+        <w:t>Sets the integration period in symbols. Value is from 0 to 1023.</w:t>
+      </w:r>
+    </w:p>
+    <w:p>
+      <w:pPr>
+        <w:pStyle w:val="Heading3"/>
+      </w:pPr>
+      <w:r>
+        <w:t>symbol_lock_threshold field</w:t>
+      </w:r>
+    </w:p>
+    <w:p>
+      <w:pPr/>
+      <w:r>
+        <w:t>Sets the threshold value on which to declare symbol sync</w:t>
+      </w:r>
+    </w:p>
+    <w:p>
+      <w:pPr>
+        <w:pStyle w:val="Heading2"/>
+      </w:pPr>
+      <w:r>
+        <w:t>symbol_lock_status register</w:t>
+      </w:r>
+    </w:p>
+    <w:p>
+      <w:pPr>
+        <w:pStyle w:val="ListBullet"/>
+      </w:pPr>
+      <w:r>
+        <w:t>Absolute Address: 0xA0</w:t>
+      </w:r>
+    </w:p>
+    <w:p>
+      <w:pPr>
+        <w:pStyle w:val="ListBullet"/>
+      </w:pPr>
+      <w:r>
+        <w:t>Base Offset: 0xA0</w:t>
+      </w:r>
+    </w:p>
+    <w:p>
+      <w:pPr>
+        <w:pStyle w:val="ListBullet"/>
+      </w:pPr>
+      <w:r>
+        <w:t>Size: 0x4</w:t>
+      </w:r>
+    </w:p>
+    <w:tbl>
+      <w:tblPr>
+        <w:tblStyle w:val="LightGrid-Accent1"/>
+        <w:tblW w:type="auto" w:w="0"/>
+        <w:tblLook w:firstColumn="1" w:firstRow="1" w:lastColumn="0" w:lastRow="0" w:noHBand="0" w:noVBand="1" w:val="04A0"/>
+      </w:tblPr>
+      <w:tblGrid>
+        <w:gridCol w:w="1728"/>
+        <w:gridCol w:w="1728"/>
+        <w:gridCol w:w="1728"/>
+        <w:gridCol w:w="1728"/>
+        <w:gridCol w:w="1728"/>
+      </w:tblGrid>
+      <w:tr>
+        <w:tc>
+          <w:tcPr>
+            <w:tcW w:type="dxa" w:w="1728"/>
+          </w:tcPr>
+          <w:p>
+            <w:r>
+              <w:t>Bits</w:t>
+            </w:r>
+          </w:p>
+        </w:tc>
+        <w:tc>
+          <w:tcPr>
+            <w:tcW w:type="dxa" w:w="1728"/>
+          </w:tcPr>
+          <w:p>
+            <w:r>
+              <w:t>Identifier</w:t>
+            </w:r>
+          </w:p>
+        </w:tc>
+        <w:tc>
+          <w:tcPr>
+            <w:tcW w:type="dxa" w:w="1728"/>
+          </w:tcPr>
+          <w:p>
+            <w:r>
+              <w:t>Access</w:t>
+            </w:r>
+          </w:p>
+        </w:tc>
+        <w:tc>
+          <w:tcPr>
+            <w:tcW w:type="dxa" w:w="1728"/>
+          </w:tcPr>
+          <w:p>
+            <w:r>
+              <w:t>Reset</w:t>
+            </w:r>
+          </w:p>
+        </w:tc>
+        <w:tc>
+          <w:tcPr>
+            <w:tcW w:type="dxa" w:w="1728"/>
+          </w:tcPr>
+          <w:p>
+            <w:r>
+              <w:t>Name</w:t>
+            </w:r>
+          </w:p>
+        </w:tc>
+      </w:tr>
+      <w:tr>
+        <w:tc>
+          <w:tcPr>
+            <w:tcW w:type="dxa" w:w="1728"/>
+          </w:tcPr>
+          <w:p>
+            <w:r>
+              <w:t>0</w:t>
+            </w:r>
+          </w:p>
+        </w:tc>
+        <w:tc>
+          <w:tcPr>
+            <w:tcW w:type="dxa" w:w="1728"/>
+          </w:tcPr>
+          <w:p>
+            <w:r>
+              <w:t>f1f2</w:t>
+            </w:r>
+          </w:p>
+        </w:tc>
+        <w:tc>
+          <w:tcPr>
+            <w:tcW w:type="dxa" w:w="1728"/>
+          </w:tcPr>
+          <w:p>
+            <w:r>
+              <w:t>r</w:t>
+            </w:r>
+          </w:p>
+        </w:tc>
+        <w:tc>
+          <w:tcPr>
+            <w:tcW w:type="dxa" w:w="1728"/>
+          </w:tcPr>
+          <w:p>
+            <w:r>
+              <w:t>0x0</w:t>
+            </w:r>
+          </w:p>
+        </w:tc>
+        <w:tc>
+          <w:tcPr>
+            <w:tcW w:type="dxa" w:w="1728"/>
+          </w:tcPr>
+          <w:p>
+            <w:r>
+              <w:t>Symbol Lock F1 and F2</w:t>
+            </w:r>
+          </w:p>
+        </w:tc>
+      </w:tr>
+      <w:tr>
+        <w:tc>
+          <w:tcPr>
+            <w:tcW w:type="dxa" w:w="1728"/>
+          </w:tcPr>
+          <w:p>
+            <w:r>
+              <w:t>1</w:t>
+            </w:r>
+          </w:p>
+        </w:tc>
+        <w:tc>
+          <w:tcPr>
+            <w:tcW w:type="dxa" w:w="1728"/>
+          </w:tcPr>
+          <w:p>
+            <w:r>
+              <w:t>f1</w:t>
+            </w:r>
+          </w:p>
+        </w:tc>
+        <w:tc>
+          <w:tcPr>
+            <w:tcW w:type="dxa" w:w="1728"/>
+          </w:tcPr>
+          <w:p>
+            <w:r>
+              <w:t>r</w:t>
+            </w:r>
+          </w:p>
+        </w:tc>
+        <w:tc>
+          <w:tcPr>
+            <w:tcW w:type="dxa" w:w="1728"/>
+          </w:tcPr>
+          <w:p>
+            <w:r>
+              <w:t>0x0</w:t>
+            </w:r>
+          </w:p>
+        </w:tc>
+        <w:tc>
+          <w:tcPr>
+            <w:tcW w:type="dxa" w:w="1728"/>
+          </w:tcPr>
+          <w:p>
+            <w:r>
+              <w:t>Symbol Lock F1</w:t>
+            </w:r>
+          </w:p>
+        </w:tc>
+      </w:tr>
+      <w:tr>
+        <w:tc>
+          <w:tcPr>
+            <w:tcW w:type="dxa" w:w="1728"/>
+          </w:tcPr>
+          <w:p>
+            <w:r>
+              <w:t>2</w:t>
+            </w:r>
+          </w:p>
+        </w:tc>
+        <w:tc>
+          <w:tcPr>
+            <w:tcW w:type="dxa" w:w="1728"/>
+          </w:tcPr>
+          <w:p>
+            <w:r>
+              <w:t>f2</w:t>
+            </w:r>
+          </w:p>
+        </w:tc>
+        <w:tc>
+          <w:tcPr>
+            <w:tcW w:type="dxa" w:w="1728"/>
+          </w:tcPr>
+          <w:p>
+            <w:r>
+              <w:t>r</w:t>
+            </w:r>
+          </w:p>
+        </w:tc>
+        <w:tc>
+          <w:tcPr>
+            <w:tcW w:type="dxa" w:w="1728"/>
+          </w:tcPr>
+          <w:p>
+            <w:r>
+              <w:t>0x0</w:t>
+            </w:r>
+          </w:p>
+        </w:tc>
+        <w:tc>
+          <w:tcPr>
+            <w:tcW w:type="dxa" w:w="1728"/>
+          </w:tcPr>
+          <w:p>
+            <w:r>
+              <w:t>Symbol Lock F2</w:t>
+            </w:r>
+          </w:p>
+        </w:tc>
+      </w:tr>
+      <w:tr>
+        <w:tc>
+          <w:tcPr>
+            <w:tcW w:type="dxa" w:w="1728"/>
+          </w:tcPr>
+          <w:p>
+            <w:r>
+              <w:t>3</w:t>
+            </w:r>
+          </w:p>
+        </w:tc>
+        <w:tc>
+          <w:tcPr>
+            <w:tcW w:type="dxa" w:w="1728"/>
+          </w:tcPr>
+          <w:p>
+            <w:r>
+              <w:t>unlock_f1</w:t>
+            </w:r>
+          </w:p>
+        </w:tc>
+        <w:tc>
+          <w:tcPr>
+            <w:tcW w:type="dxa" w:w="1728"/>
+          </w:tcPr>
+          <w:p>
+            <w:r>
+              <w:t>r, rclr</w:t>
+            </w:r>
+          </w:p>
+        </w:tc>
+        <w:tc>
+          <w:tcPr>
+            <w:tcW w:type="dxa" w:w="1728"/>
+          </w:tcPr>
+          <w:p>
+            <w:r>
+              <w:t>0x0</w:t>
+            </w:r>
+          </w:p>
+        </w:tc>
+        <w:tc>
+          <w:tcPr>
+            <w:tcW w:type="dxa" w:w="1728"/>
+          </w:tcPr>
+          <w:p>
+            <w:r>
+              <w:t>F1 unlocked since last read</w:t>
+            </w:r>
+          </w:p>
+        </w:tc>
+      </w:tr>
+      <w:tr>
+        <w:tc>
+          <w:tcPr>
+            <w:tcW w:type="dxa" w:w="1728"/>
+          </w:tcPr>
+          <w:p>
+            <w:r>
+              <w:t>4</w:t>
+            </w:r>
+          </w:p>
+        </w:tc>
+        <w:tc>
+          <w:tcPr>
+            <w:tcW w:type="dxa" w:w="1728"/>
+          </w:tcPr>
+          <w:p>
+            <w:r>
+              <w:t>unlock_f2</w:t>
+            </w:r>
+          </w:p>
+        </w:tc>
+        <w:tc>
+          <w:tcPr>
+            <w:tcW w:type="dxa" w:w="1728"/>
+          </w:tcPr>
+          <w:p>
+            <w:r>
+              <w:t>r, rclr</w:t>
+            </w:r>
+          </w:p>
+        </w:tc>
+        <w:tc>
+          <w:tcPr>
+            <w:tcW w:type="dxa" w:w="1728"/>
+          </w:tcPr>
+          <w:p>
+            <w:r>
+              <w:t>0x0</w:t>
+            </w:r>
+          </w:p>
+        </w:tc>
+        <w:tc>
+          <w:tcPr>
+            <w:tcW w:type="dxa" w:w="1728"/>
+          </w:tcPr>
+          <w:p>
+            <w:r>
+              <w:t>F2 unlocked since last read</w:t>
+            </w:r>
+          </w:p>
+        </w:tc>
+      </w:tr>
+    </w:tbl>
+    <w:p>
+      <w:pPr>
+        <w:pStyle w:val="Heading3"/>
+      </w:pPr>
+      <w:r>
+        <w:t>f1f2 field</w:t>
+      </w:r>
+    </w:p>
+    <w:p>
+      <w:pPr/>
+      <w:r>
+        <w:t>0 - Unlocked 1 - F1 and F2 locked</w:t>
+      </w:r>
+    </w:p>
+    <w:p>
+      <w:pPr>
+        <w:pStyle w:val="Heading3"/>
+      </w:pPr>
+      <w:r>
+        <w:t>f1 field</w:t>
+      </w:r>
+    </w:p>
+    <w:p>
+      <w:pPr/>
+      <w:r>
+        <w:t>0 - Unlocked 1 - F1 locked</w:t>
+      </w:r>
+    </w:p>
+    <w:p>
+      <w:pPr>
+        <w:pStyle w:val="Heading3"/>
+      </w:pPr>
+      <w:r>
+        <w:t>f2 field</w:t>
+      </w:r>
+    </w:p>
+    <w:p>
+      <w:pPr/>
+      <w:r>
+        <w:t>0 - Unlocked 1 - F2 locked</w:t>
+      </w:r>
+    </w:p>
+    <w:p>
+      <w:pPr>
+        <w:pStyle w:val="Heading3"/>
+      </w:pPr>
+      <w:r>
+        <w:t>unlock_f1 field</w:t>
+      </w:r>
+    </w:p>
+    <w:p>
+      <w:pPr/>
+      <w:r>
+        <w:t>0 - No unlock since last read 1 - One or mode unlocks since last read</w:t>
+      </w:r>
+    </w:p>
+    <w:p>
+      <w:pPr>
+        <w:pStyle w:val="Heading3"/>
+      </w:pPr>
+      <w:r>
+        <w:t>unlock_f2 field</w:t>
+      </w:r>
+    </w:p>
+    <w:p>
+      <w:pPr/>
+      <w:r>
+        <w:t>0 - No unlock since last read 1 - One or mode unlocks since last read</w:t>
+      </w:r>
+    </w:p>
+    <w:p>
+      <w:pPr>
+        <w:pStyle w:val="Heading2"/>
+      </w:pPr>
+      <w:r>
+        <w:t>symbol_lock_time register</w:t>
+      </w:r>
+    </w:p>
+    <w:p>
+      <w:pPr>
+        <w:pStyle w:val="ListBullet"/>
+      </w:pPr>
+      <w:r>
+        <w:t>Absolute Address: 0xA4</w:t>
+      </w:r>
+    </w:p>
+    <w:p>
+      <w:pPr>
+        <w:pStyle w:val="ListBullet"/>
+      </w:pPr>
+      <w:r>
+        <w:t>Base Offset: 0xA4</w:t>
+      </w:r>
+    </w:p>
+    <w:p>
+      <w:pPr>
+        <w:pStyle w:val="ListBullet"/>
+      </w:pPr>
+      <w:r>
+        <w:t>Size: 0x4</w:t>
+      </w:r>
+    </w:p>
+    <w:tbl>
+      <w:tblPr>
+        <w:tblStyle w:val="LightGrid-Accent1"/>
+        <w:tblW w:type="auto" w:w="0"/>
+        <w:tblLook w:firstColumn="1" w:firstRow="1" w:lastColumn="0" w:lastRow="0" w:noHBand="0" w:noVBand="1" w:val="04A0"/>
+      </w:tblPr>
+      <w:tblGrid>
+        <w:gridCol w:w="1728"/>
+        <w:gridCol w:w="1728"/>
+        <w:gridCol w:w="1728"/>
+        <w:gridCol w:w="1728"/>
+        <w:gridCol w:w="1728"/>
+      </w:tblGrid>
+      <w:tr>
+        <w:tc>
+          <w:tcPr>
+            <w:tcW w:type="dxa" w:w="1728"/>
+          </w:tcPr>
+          <w:p>
+            <w:r>
+              <w:t>Bits</w:t>
+            </w:r>
+          </w:p>
+        </w:tc>
+        <w:tc>
+          <w:tcPr>
+            <w:tcW w:type="dxa" w:w="1728"/>
+          </w:tcPr>
+          <w:p>
+            <w:r>
+              <w:t>Identifier</w:t>
+            </w:r>
+          </w:p>
+        </w:tc>
+        <w:tc>
+          <w:tcPr>
+            <w:tcW w:type="dxa" w:w="1728"/>
+          </w:tcPr>
+          <w:p>
+            <w:r>
+              <w:t>Access</w:t>
+            </w:r>
+          </w:p>
+        </w:tc>
+        <w:tc>
+          <w:tcPr>
+            <w:tcW w:type="dxa" w:w="1728"/>
+          </w:tcPr>
+          <w:p>
+            <w:r>
+              <w:t>Reset</w:t>
+            </w:r>
+          </w:p>
+        </w:tc>
+        <w:tc>
+          <w:tcPr>
+            <w:tcW w:type="dxa" w:w="1728"/>
+          </w:tcPr>
+          <w:p>
+            <w:r>
+              <w:t>Name</w:t>
+            </w:r>
+          </w:p>
+        </w:tc>
+      </w:tr>
+      <w:tr>
+        <w:tc>
+          <w:tcPr>
+            <w:tcW w:type="dxa" w:w="1728"/>
+          </w:tcPr>
+          <w:p>
+            <w:r>
+              <w:t>15:0</w:t>
+            </w:r>
+          </w:p>
+        </w:tc>
+        <w:tc>
+          <w:tcPr>
+            <w:tcW w:type="dxa" w:w="1728"/>
+          </w:tcPr>
+          <w:p>
+            <w:r>
+              <w:t>f1</w:t>
+            </w:r>
+          </w:p>
+        </w:tc>
+        <w:tc>
+          <w:tcPr>
+            <w:tcW w:type="dxa" w:w="1728"/>
+          </w:tcPr>
+          <w:p>
+            <w:r>
+              <w:t>r</w:t>
+            </w:r>
+          </w:p>
+        </w:tc>
+        <w:tc>
+          <w:tcPr>
+            <w:tcW w:type="dxa" w:w="1728"/>
+          </w:tcPr>
+          <w:p>
+            <w:r>
+              <w:t>0x0</w:t>
+            </w:r>
+          </w:p>
+        </w:tc>
+        <w:tc>
+          <w:tcPr>
+            <w:tcW w:type="dxa" w:w="1728"/>
+          </w:tcPr>
+          <w:p>
+            <w:r>
+              <w:t>F1 Symbol Lock Time</w:t>
+            </w:r>
+          </w:p>
+        </w:tc>
+      </w:tr>
+      <w:tr>
+        <w:tc>
+          <w:tcPr>
+            <w:tcW w:type="dxa" w:w="1728"/>
+          </w:tcPr>
+          <w:p>
+            <w:r>
+              <w:t>31:16</w:t>
+            </w:r>
+          </w:p>
+        </w:tc>
+        <w:tc>
+          <w:tcPr>
+            <w:tcW w:type="dxa" w:w="1728"/>
+          </w:tcPr>
+          <w:p>
+            <w:r>
+              <w:t>f2</w:t>
+            </w:r>
+          </w:p>
+        </w:tc>
+        <w:tc>
+          <w:tcPr>
+            <w:tcW w:type="dxa" w:w="1728"/>
+          </w:tcPr>
+          <w:p>
+            <w:r>
+              <w:t>r</w:t>
+            </w:r>
+          </w:p>
+        </w:tc>
+        <w:tc>
+          <w:tcPr>
+            <w:tcW w:type="dxa" w:w="1728"/>
+          </w:tcPr>
+          <w:p>
+            <w:r>
+              <w:t>0x0</w:t>
+            </w:r>
+          </w:p>
+        </w:tc>
+        <w:tc>
+          <w:tcPr>
+            <w:tcW w:type="dxa" w:w="1728"/>
+          </w:tcPr>
+          <w:p>
+            <w:r>
+              <w:t>F2 Symbol Lock Time</w:t>
+            </w:r>
+          </w:p>
+        </w:tc>
+      </w:tr>
+    </w:tbl>
+    <w:p>
+      <w:pPr>
+        <w:pStyle w:val="Heading3"/>
+      </w:pPr>
+      <w:r>
+        <w:t>f1 field</w:t>
+      </w:r>
+    </w:p>
+    <w:p>
+      <w:pPr/>
+      <w:r>
+        <w:t>Number of symbols for F1 lock since init released</w:t>
+      </w:r>
+    </w:p>
+    <w:p>
+      <w:pPr>
+        <w:pStyle w:val="Heading3"/>
+      </w:pPr>
+      <w:r>
+        <w:t>f2 field</w:t>
+      </w:r>
+    </w:p>
+    <w:p>
+      <w:pPr/>
+      <w:r>
+        <w:t>Number of symbols for F2 lock since init released</w:t>
       </w:r>
     </w:p>
     <w:sectPr>

</xml_diff>

<commit_message>
Add configurable tx sync sequence
</commit_message>
<xml_diff>
--- a/rdl/outputs/docs/msk_top_regs.docx
+++ b/rdl/outputs/docs/msk_top_regs.docx
@@ -67,7 +67,7 @@
         <w:pStyle w:val="ListBullet"/>
       </w:pPr>
       <w:r>
-        <w:t>Size: 0xA8</w:t>
+        <w:t>Size: 0xAC</w:t>
       </w:r>
     </w:p>
     <w:p>
@@ -1192,7 +1192,7 @@
           </w:tcPr>
           <w:p>
             <w:r>
-              <w:t>lowpass_ema_alpha1</w:t>
+              <w:t>Tx_Sync_Pat</w:t>
             </w:r>
           </w:p>
         </w:tc>
@@ -1202,7 +1202,7 @@
           </w:tcPr>
           <w:p>
             <w:r>
-              <w:t>Exponential Moving Average Alpha</w:t>
+              <w:t>Transmitter Sync pattern</w:t>
             </w:r>
           </w:p>
         </w:tc>
@@ -1224,7 +1224,7 @@
           </w:tcPr>
           <w:p>
             <w:r>
-              <w:t>lowpass_ema_alpha2</w:t>
+              <w:t>lowpass_ema_alpha1</w:t>
             </w:r>
           </w:p>
         </w:tc>
@@ -1256,7 +1256,7 @@
           </w:tcPr>
           <w:p>
             <w:r>
-              <w:t>rx_power</w:t>
+              <w:t>lowpass_ema_alpha2</w:t>
             </w:r>
           </w:p>
         </w:tc>
@@ -1266,7 +1266,7 @@
           </w:tcPr>
           <w:p>
             <w:r>
-              <w:t>Receive Power</w:t>
+              <w:t>Exponential Moving Average Alpha</w:t>
             </w:r>
           </w:p>
         </w:tc>
@@ -1288,7 +1288,7 @@
           </w:tcPr>
           <w:p>
             <w:r>
-              <w:t>tx_async_fifo_rd_wr_ptr</w:t>
+              <w:t>rx_power</w:t>
             </w:r>
           </w:p>
         </w:tc>
@@ -1298,7 +1298,7 @@
           </w:tcPr>
           <w:p>
             <w:r>
-              <w:t>Tx async FIFO read and write pointers</w:t>
+              <w:t>Receive Power</w:t>
             </w:r>
           </w:p>
         </w:tc>
@@ -1320,7 +1320,7 @@
           </w:tcPr>
           <w:p>
             <w:r>
-              <w:t>rx_async_fifo_rd_wr_ptr</w:t>
+              <w:t>tx_async_fifo_rd_wr_ptr</w:t>
             </w:r>
           </w:p>
         </w:tc>
@@ -1330,7 +1330,7 @@
           </w:tcPr>
           <w:p>
             <w:r>
-              <w:t>Rx async FIFO read and write pointers</w:t>
+              <w:t>Tx async FIFO read and write pointers</w:t>
             </w:r>
           </w:p>
         </w:tc>
@@ -1352,7 +1352,7 @@
           </w:tcPr>
           <w:p>
             <w:r>
-              <w:t>rx_frame_sync_status</w:t>
+              <w:t>rx_async_fifo_rd_wr_ptr</w:t>
             </w:r>
           </w:p>
         </w:tc>
@@ -1362,7 +1362,7 @@
           </w:tcPr>
           <w:p>
             <w:r>
-              <w:t>Frame Sync Status</w:t>
+              <w:t>Rx async FIFO read and write pointers</w:t>
             </w:r>
           </w:p>
         </w:tc>
@@ -1384,7 +1384,7 @@
           </w:tcPr>
           <w:p>
             <w:r>
-              <w:t>symbol_lock_control</w:t>
+              <w:t>rx_frame_sync_status</w:t>
             </w:r>
           </w:p>
         </w:tc>
@@ -1394,7 +1394,7 @@
           </w:tcPr>
           <w:p>
             <w:r>
-              <w:t>Symbol Lock Control</w:t>
+              <w:t>Frame Sync Status</w:t>
             </w:r>
           </w:p>
         </w:tc>
@@ -1416,7 +1416,7 @@
           </w:tcPr>
           <w:p>
             <w:r>
-              <w:t>symbol_lock_status</w:t>
+              <w:t>symbol_lock_control</w:t>
             </w:r>
           </w:p>
         </w:tc>
@@ -1426,7 +1426,7 @@
           </w:tcPr>
           <w:p>
             <w:r>
-              <w:t>Symbol Lock Status</w:t>
+              <w:t>Symbol Lock Control</w:t>
             </w:r>
           </w:p>
         </w:tc>
@@ -1439,6 +1439,38 @@
           <w:p>
             <w:r>
               <w:t>0xA4</w:t>
+            </w:r>
+          </w:p>
+        </w:tc>
+        <w:tc>
+          <w:tcPr>
+            <w:tcW w:type="dxa" w:w="2880"/>
+          </w:tcPr>
+          <w:p>
+            <w:r>
+              <w:t>symbol_lock_status</w:t>
+            </w:r>
+          </w:p>
+        </w:tc>
+        <w:tc>
+          <w:tcPr>
+            <w:tcW w:type="dxa" w:w="2880"/>
+          </w:tcPr>
+          <w:p>
+            <w:r>
+              <w:t>Symbol Lock Status</w:t>
+            </w:r>
+          </w:p>
+        </w:tc>
+      </w:tr>
+      <w:tr>
+        <w:tc>
+          <w:tcPr>
+            <w:tcW w:type="dxa" w:w="2880"/>
+          </w:tcPr>
+          <w:p>
+            <w:r>
+              <w:t>0xA8</w:t>
             </w:r>
           </w:p>
         </w:tc>
@@ -8425,7 +8457,7 @@
         <w:pStyle w:val="Heading2"/>
       </w:pPr>
       <w:r>
-        <w:t>lowpass_ema_alpha1 register</w:t>
+        <w:t>Tx_Sync_Pat register</w:t>
       </w:r>
     </w:p>
     <w:p>
@@ -8455,7 +8487,7 @@
     <w:p>
       <w:pPr/>
       <w:r>
-        <w:t xml:space="preserve">Sets the alpha for the EMA </w:t>
+        <w:t xml:space="preserve">Sets the synchronization pattern to be transmitted when synchronization tones are enabled </w:t>
       </w:r>
     </w:p>
     <w:tbl>
@@ -8530,17 +8562,17 @@
           </w:tcPr>
           <w:p>
             <w:r>
-              <w:t>17:0</w:t>
-            </w:r>
-          </w:p>
-        </w:tc>
-        <w:tc>
-          <w:tcPr>
-            <w:tcW w:type="dxa" w:w="1728"/>
-          </w:tcPr>
-          <w:p>
-            <w:r>
-              <w:t>alpha</w:t>
+              <w:t>15:0</w:t>
+            </w:r>
+          </w:p>
+        </w:tc>
+        <w:tc>
+          <w:tcPr>
+            <w:tcW w:type="dxa" w:w="1728"/>
+          </w:tcPr>
+          <w:p>
+            <w:r>
+              <w:t>tx_sync_pat</w:t>
             </w:r>
           </w:p>
         </w:tc>
@@ -8560,17 +8592,17 @@
           </w:tcPr>
           <w:p>
             <w:r>
-              <w:t>0x0</w:t>
-            </w:r>
-          </w:p>
-        </w:tc>
-        <w:tc>
-          <w:tcPr>
-            <w:tcW w:type="dxa" w:w="1728"/>
-          </w:tcPr>
-          <w:p>
-            <w:r>
-              <w:t>EMA alpha</w:t>
+              <w:t>0x1B33</w:t>
+            </w:r>
+          </w:p>
+        </w:tc>
+        <w:tc>
+          <w:tcPr>
+            <w:tcW w:type="dxa" w:w="1728"/>
+          </w:tcPr>
+          <w:p>
+            <w:r>
+              <w:t>Tx sync pattern</w:t>
             </w:r>
           </w:p>
         </w:tc>
@@ -8581,13 +8613,13 @@
         <w:pStyle w:val="Heading3"/>
       </w:pPr>
       <w:r>
-        <w:t>alpha field</w:t>
+        <w:t>tx_sync_pat field</w:t>
       </w:r>
     </w:p>
     <w:p>
       <w:pPr/>
       <w:r>
-        <w:t>Value from 0x0_0000 to 0x3_FFFF represent the EMA alpha</w:t>
+        <w:t>Value from 0x0000 to 0xFFFF.</w:t>
       </w:r>
     </w:p>
     <w:p>
@@ -8595,7 +8627,7 @@
         <w:pStyle w:val="Heading2"/>
       </w:pPr>
       <w:r>
-        <w:t>lowpass_ema_alpha2 register</w:t>
+        <w:t>lowpass_ema_alpha1 register</w:t>
       </w:r>
     </w:p>
     <w:p>
@@ -8765,7 +8797,7 @@
         <w:pStyle w:val="Heading2"/>
       </w:pPr>
       <w:r>
-        <w:t>rx_power register</w:t>
+        <w:t>lowpass_ema_alpha2 register</w:t>
       </w:r>
     </w:p>
     <w:p>
@@ -8795,7 +8827,7 @@
     <w:p>
       <w:pPr/>
       <w:r>
-        <w:t xml:space="preserve">Receive power computed from I/Q samples </w:t>
+        <w:t xml:space="preserve">Sets the alpha for the EMA </w:t>
       </w:r>
     </w:p>
     <w:tbl>
@@ -8870,17 +8902,17 @@
           </w:tcPr>
           <w:p>
             <w:r>
-              <w:t>22:0</w:t>
-            </w:r>
-          </w:p>
-        </w:tc>
-        <w:tc>
-          <w:tcPr>
-            <w:tcW w:type="dxa" w:w="1728"/>
-          </w:tcPr>
-          <w:p>
-            <w:r>
-              <w:t>data</w:t>
+              <w:t>17:0</w:t>
+            </w:r>
+          </w:p>
+        </w:tc>
+        <w:tc>
+          <w:tcPr>
+            <w:tcW w:type="dxa" w:w="1728"/>
+          </w:tcPr>
+          <w:p>
+            <w:r>
+              <w:t>alpha</w:t>
             </w:r>
           </w:p>
         </w:tc>
@@ -8910,7 +8942,7 @@
           </w:tcPr>
           <w:p>
             <w:r>
-              <w:t>Receive Power</w:t>
+              <w:t>EMA alpha</w:t>
             </w:r>
           </w:p>
         </w:tc>
@@ -8921,13 +8953,13 @@
         <w:pStyle w:val="Heading3"/>
       </w:pPr>
       <w:r>
-        <w:t>data field</w:t>
+        <w:t>alpha field</w:t>
       </w:r>
     </w:p>
     <w:p>
       <w:pPr/>
       <w:r>
-        <w:t>Value that represent the RMS power of the incoming signal (I-channel)</w:t>
+        <w:t>Value from 0x0_0000 to 0x3_FFFF represent the EMA alpha</w:t>
       </w:r>
     </w:p>
     <w:p>
@@ -8935,7 +8967,7 @@
         <w:pStyle w:val="Heading2"/>
       </w:pPr>
       <w:r>
-        <w:t>tx_async_fifo_rd_wr_ptr register</w:t>
+        <w:t>rx_power register</w:t>
       </w:r>
     </w:p>
     <w:p>
@@ -8965,7 +8997,7 @@
     <w:p>
       <w:pPr/>
       <w:r>
-        <w:t xml:space="preserve">Tx async FIFO read and write pointers </w:t>
+        <w:t xml:space="preserve">Receive power computed from I/Q samples </w:t>
       </w:r>
     </w:p>
     <w:tbl>
@@ -9040,7 +9072,7 @@
           </w:tcPr>
           <w:p>
             <w:r>
-              <w:t>31:0</w:t>
+              <w:t>22:0</w:t>
             </w:r>
           </w:p>
         </w:tc>
@@ -9080,7 +9112,7 @@
           </w:tcPr>
           <w:p>
             <w:r>
-              <w:t>—</w:t>
+              <w:t>Receive Power</w:t>
             </w:r>
           </w:p>
         </w:tc>
@@ -9097,7 +9129,7 @@
     <w:p>
       <w:pPr/>
       <w:r>
-        <w:t>Read and Write Pointers</w:t>
+        <w:t>Value that represent the RMS power of the incoming signal (I-channel)</w:t>
       </w:r>
     </w:p>
     <w:p>
@@ -9105,7 +9137,7 @@
         <w:pStyle w:val="Heading2"/>
       </w:pPr>
       <w:r>
-        <w:t>rx_async_fifo_rd_wr_ptr register</w:t>
+        <w:t>tx_async_fifo_rd_wr_ptr register</w:t>
       </w:r>
     </w:p>
     <w:p>
@@ -9135,7 +9167,7 @@
     <w:p>
       <w:pPr/>
       <w:r>
-        <w:t xml:space="preserve">Rx async FIFO read and write pointers </w:t>
+        <w:t xml:space="preserve">Tx async FIFO read and write pointers </w:t>
       </w:r>
     </w:p>
     <w:tbl>
@@ -9275,7 +9307,7 @@
         <w:pStyle w:val="Heading2"/>
       </w:pPr>
       <w:r>
-        <w:t>rx_frame_sync_status register</w:t>
+        <w:t>rx_async_fifo_rd_wr_ptr register</w:t>
       </w:r>
     </w:p>
     <w:p>
@@ -9300,6 +9332,12 @@
       </w:pPr>
       <w:r>
         <w:t>Size: 0x4</w:t>
+      </w:r>
+    </w:p>
+    <w:p>
+      <w:pPr/>
+      <w:r>
+        <w:t xml:space="preserve">Rx async FIFO read and write pointers </w:t>
       </w:r>
     </w:p>
     <w:tbl>
@@ -9374,27 +9412,27 @@
           </w:tcPr>
           <w:p>
             <w:r>
-              <w:t>0</w:t>
-            </w:r>
-          </w:p>
-        </w:tc>
-        <w:tc>
-          <w:tcPr>
-            <w:tcW w:type="dxa" w:w="1728"/>
-          </w:tcPr>
-          <w:p>
-            <w:r>
-              <w:t>frame_sync_locked</w:t>
-            </w:r>
-          </w:p>
-        </w:tc>
-        <w:tc>
-          <w:tcPr>
-            <w:tcW w:type="dxa" w:w="1728"/>
-          </w:tcPr>
-          <w:p>
-            <w:r>
-              <w:t>r</w:t>
+              <w:t>31:0</w:t>
+            </w:r>
+          </w:p>
+        </w:tc>
+        <w:tc>
+          <w:tcPr>
+            <w:tcW w:type="dxa" w:w="1728"/>
+          </w:tcPr>
+          <w:p>
+            <w:r>
+              <w:t>data</w:t>
+            </w:r>
+          </w:p>
+        </w:tc>
+        <w:tc>
+          <w:tcPr>
+            <w:tcW w:type="dxa" w:w="1728"/>
+          </w:tcPr>
+          <w:p>
+            <w:r>
+              <w:t>rw</w:t>
             </w:r>
           </w:p>
         </w:tc>
@@ -9414,163 +9452,7 @@
           </w:tcPr>
           <w:p>
             <w:r>
-              <w:t>Frame Sync Lock</w:t>
-            </w:r>
-          </w:p>
-        </w:tc>
-      </w:tr>
-      <w:tr>
-        <w:tc>
-          <w:tcPr>
-            <w:tcW w:type="dxa" w:w="1728"/>
-          </w:tcPr>
-          <w:p>
-            <w:r>
-              <w:t>1</w:t>
-            </w:r>
-          </w:p>
-        </w:tc>
-        <w:tc>
-          <w:tcPr>
-            <w:tcW w:type="dxa" w:w="1728"/>
-          </w:tcPr>
-          <w:p>
-            <w:r>
-              <w:t>frame_buffer_overflow</w:t>
-            </w:r>
-          </w:p>
-        </w:tc>
-        <w:tc>
-          <w:tcPr>
-            <w:tcW w:type="dxa" w:w="1728"/>
-          </w:tcPr>
-          <w:p>
-            <w:r>
-              <w:t>r, rclr</w:t>
-            </w:r>
-          </w:p>
-        </w:tc>
-        <w:tc>
-          <w:tcPr>
-            <w:tcW w:type="dxa" w:w="1728"/>
-          </w:tcPr>
-          <w:p>
-            <w:r>
-              <w:t>0x0</w:t>
-            </w:r>
-          </w:p>
-        </w:tc>
-        <w:tc>
-          <w:tcPr>
-            <w:tcW w:type="dxa" w:w="1728"/>
-          </w:tcPr>
-          <w:p>
-            <w:r>
-              <w:t>Frame Buffer Overflow</w:t>
-            </w:r>
-          </w:p>
-        </w:tc>
-      </w:tr>
-      <w:tr>
-        <w:tc>
-          <w:tcPr>
-            <w:tcW w:type="dxa" w:w="1728"/>
-          </w:tcPr>
-          <w:p>
-            <w:r>
-              <w:t>25:2</w:t>
-            </w:r>
-          </w:p>
-        </w:tc>
-        <w:tc>
-          <w:tcPr>
-            <w:tcW w:type="dxa" w:w="1728"/>
-          </w:tcPr>
-          <w:p>
-            <w:r>
-              <w:t>frames_received</w:t>
-            </w:r>
-          </w:p>
-        </w:tc>
-        <w:tc>
-          <w:tcPr>
-            <w:tcW w:type="dxa" w:w="1728"/>
-          </w:tcPr>
-          <w:p>
-            <w:r>
-              <w:t>rw</w:t>
-            </w:r>
-          </w:p>
-        </w:tc>
-        <w:tc>
-          <w:tcPr>
-            <w:tcW w:type="dxa" w:w="1728"/>
-          </w:tcPr>
-          <w:p>
-            <w:r>
-              <w:t>0x0</w:t>
-            </w:r>
-          </w:p>
-        </w:tc>
-        <w:tc>
-          <w:tcPr>
-            <w:tcW w:type="dxa" w:w="1728"/>
-          </w:tcPr>
-          <w:p>
-            <w:r>
-              <w:t>Frames Received</w:t>
-            </w:r>
-          </w:p>
-        </w:tc>
-      </w:tr>
-      <w:tr>
-        <w:tc>
-          <w:tcPr>
-            <w:tcW w:type="dxa" w:w="1728"/>
-          </w:tcPr>
-          <w:p>
-            <w:r>
-              <w:t>31:26</w:t>
-            </w:r>
-          </w:p>
-        </w:tc>
-        <w:tc>
-          <w:tcPr>
-            <w:tcW w:type="dxa" w:w="1728"/>
-          </w:tcPr>
-          <w:p>
-            <w:r>
-              <w:t>frame_sync_errors</w:t>
-            </w:r>
-          </w:p>
-        </w:tc>
-        <w:tc>
-          <w:tcPr>
-            <w:tcW w:type="dxa" w:w="1728"/>
-          </w:tcPr>
-          <w:p>
-            <w:r>
-              <w:t>rw</w:t>
-            </w:r>
-          </w:p>
-        </w:tc>
-        <w:tc>
-          <w:tcPr>
-            <w:tcW w:type="dxa" w:w="1728"/>
-          </w:tcPr>
-          <w:p>
-            <w:r>
-              <w:t>0x0</w:t>
-            </w:r>
-          </w:p>
-        </w:tc>
-        <w:tc>
-          <w:tcPr>
-            <w:tcW w:type="dxa" w:w="1728"/>
-          </w:tcPr>
-          <w:p>
-            <w:r>
-              <w:t>Frames Sync Errors</w:t>
+              <w:t>—</w:t>
             </w:r>
           </w:p>
         </w:tc>
@@ -9581,55 +9463,13 @@
         <w:pStyle w:val="Heading3"/>
       </w:pPr>
       <w:r>
-        <w:t>frame_sync_locked field</w:t>
+        <w:t>data field</w:t>
       </w:r>
     </w:p>
     <w:p>
       <w:pPr/>
       <w:r>
-        <w:t>0 - Frame sync not locked 1 - Frame sync locked</w:t>
-      </w:r>
-    </w:p>
-    <w:p>
-      <w:pPr>
-        <w:pStyle w:val="Heading3"/>
-      </w:pPr>
-      <w:r>
-        <w:t>frame_buffer_overflow field</w:t>
-      </w:r>
-    </w:p>
-    <w:p>
-      <w:pPr/>
-      <w:r>
-        <w:t>0 - Normal operation 1 - Buffer overflow</w:t>
-      </w:r>
-    </w:p>
-    <w:p>
-      <w:pPr>
-        <w:pStyle w:val="Heading3"/>
-      </w:pPr>
-      <w:r>
-        <w:t>frames_received field</w:t>
-      </w:r>
-    </w:p>
-    <w:p>
-      <w:pPr/>
-      <w:r>
-        <w:t>Count of frames received. Value is 0x00_0000 to 0xFF_FFFF. Counter rolls over when max count is reached.</w:t>
-      </w:r>
-    </w:p>
-    <w:p>
-      <w:pPr>
-        <w:pStyle w:val="Heading3"/>
-      </w:pPr>
-      <w:r>
-        <w:t>frame_sync_errors field</w:t>
-      </w:r>
-    </w:p>
-    <w:p>
-      <w:pPr/>
-      <w:r>
-        <w:t>Count of frame sync errors. Value is 0 to 63. Counter rolls over when max count is reached.</w:t>
+        <w:t>Read and Write Pointers</w:t>
       </w:r>
     </w:p>
     <w:p>
@@ -9637,7 +9477,7 @@
         <w:pStyle w:val="Heading2"/>
       </w:pPr>
       <w:r>
-        <w:t>symbol_lock_control register</w:t>
+        <w:t>rx_frame_sync_status register</w:t>
       </w:r>
     </w:p>
     <w:p>
@@ -9736,47 +9576,47 @@
           </w:tcPr>
           <w:p>
             <w:r>
-              <w:t>9:0</w:t>
-            </w:r>
-          </w:p>
-        </w:tc>
-        <w:tc>
-          <w:tcPr>
-            <w:tcW w:type="dxa" w:w="1728"/>
-          </w:tcPr>
-          <w:p>
-            <w:r>
-              <w:t>symbol_lock_count</w:t>
-            </w:r>
-          </w:p>
-        </w:tc>
-        <w:tc>
-          <w:tcPr>
-            <w:tcW w:type="dxa" w:w="1728"/>
-          </w:tcPr>
-          <w:p>
-            <w:r>
-              <w:t>rw</w:t>
-            </w:r>
-          </w:p>
-        </w:tc>
-        <w:tc>
-          <w:tcPr>
-            <w:tcW w:type="dxa" w:w="1728"/>
-          </w:tcPr>
-          <w:p>
-            <w:r>
-              <w:t>0x80</w:t>
-            </w:r>
-          </w:p>
-        </w:tc>
-        <w:tc>
-          <w:tcPr>
-            <w:tcW w:type="dxa" w:w="1728"/>
-          </w:tcPr>
-          <w:p>
-            <w:r>
-              <w:t>Symbol Lock Integration Count</w:t>
+              <w:t>0</w:t>
+            </w:r>
+          </w:p>
+        </w:tc>
+        <w:tc>
+          <w:tcPr>
+            <w:tcW w:type="dxa" w:w="1728"/>
+          </w:tcPr>
+          <w:p>
+            <w:r>
+              <w:t>frame_sync_locked</w:t>
+            </w:r>
+          </w:p>
+        </w:tc>
+        <w:tc>
+          <w:tcPr>
+            <w:tcW w:type="dxa" w:w="1728"/>
+          </w:tcPr>
+          <w:p>
+            <w:r>
+              <w:t>r</w:t>
+            </w:r>
+          </w:p>
+        </w:tc>
+        <w:tc>
+          <w:tcPr>
+            <w:tcW w:type="dxa" w:w="1728"/>
+          </w:tcPr>
+          <w:p>
+            <w:r>
+              <w:t>0x0</w:t>
+            </w:r>
+          </w:p>
+        </w:tc>
+        <w:tc>
+          <w:tcPr>
+            <w:tcW w:type="dxa" w:w="1728"/>
+          </w:tcPr>
+          <w:p>
+            <w:r>
+              <w:t>Frame Sync Lock</w:t>
             </w:r>
           </w:p>
         </w:tc>
@@ -9788,17 +9628,69 @@
           </w:tcPr>
           <w:p>
             <w:r>
-              <w:t>25:10</w:t>
-            </w:r>
-          </w:p>
-        </w:tc>
-        <w:tc>
-          <w:tcPr>
-            <w:tcW w:type="dxa" w:w="1728"/>
-          </w:tcPr>
-          <w:p>
-            <w:r>
-              <w:t>symbol_lock_threshold</w:t>
+              <w:t>1</w:t>
+            </w:r>
+          </w:p>
+        </w:tc>
+        <w:tc>
+          <w:tcPr>
+            <w:tcW w:type="dxa" w:w="1728"/>
+          </w:tcPr>
+          <w:p>
+            <w:r>
+              <w:t>frame_buffer_overflow</w:t>
+            </w:r>
+          </w:p>
+        </w:tc>
+        <w:tc>
+          <w:tcPr>
+            <w:tcW w:type="dxa" w:w="1728"/>
+          </w:tcPr>
+          <w:p>
+            <w:r>
+              <w:t>r, rclr</w:t>
+            </w:r>
+          </w:p>
+        </w:tc>
+        <w:tc>
+          <w:tcPr>
+            <w:tcW w:type="dxa" w:w="1728"/>
+          </w:tcPr>
+          <w:p>
+            <w:r>
+              <w:t>0x0</w:t>
+            </w:r>
+          </w:p>
+        </w:tc>
+        <w:tc>
+          <w:tcPr>
+            <w:tcW w:type="dxa" w:w="1728"/>
+          </w:tcPr>
+          <w:p>
+            <w:r>
+              <w:t>Frame Buffer Overflow</w:t>
+            </w:r>
+          </w:p>
+        </w:tc>
+      </w:tr>
+      <w:tr>
+        <w:tc>
+          <w:tcPr>
+            <w:tcW w:type="dxa" w:w="1728"/>
+          </w:tcPr>
+          <w:p>
+            <w:r>
+              <w:t>25:2</w:t>
+            </w:r>
+          </w:p>
+        </w:tc>
+        <w:tc>
+          <w:tcPr>
+            <w:tcW w:type="dxa" w:w="1728"/>
+          </w:tcPr>
+          <w:p>
+            <w:r>
+              <w:t>frames_received</w:t>
             </w:r>
           </w:p>
         </w:tc>
@@ -9818,17 +9710,69 @@
           </w:tcPr>
           <w:p>
             <w:r>
-              <w:t>0x2710</w:t>
-            </w:r>
-          </w:p>
-        </w:tc>
-        <w:tc>
-          <w:tcPr>
-            <w:tcW w:type="dxa" w:w="1728"/>
-          </w:tcPr>
-          <w:p>
-            <w:r>
-              <w:t>Symbol Lock Threshold</w:t>
+              <w:t>0x0</w:t>
+            </w:r>
+          </w:p>
+        </w:tc>
+        <w:tc>
+          <w:tcPr>
+            <w:tcW w:type="dxa" w:w="1728"/>
+          </w:tcPr>
+          <w:p>
+            <w:r>
+              <w:t>Frames Received</w:t>
+            </w:r>
+          </w:p>
+        </w:tc>
+      </w:tr>
+      <w:tr>
+        <w:tc>
+          <w:tcPr>
+            <w:tcW w:type="dxa" w:w="1728"/>
+          </w:tcPr>
+          <w:p>
+            <w:r>
+              <w:t>31:26</w:t>
+            </w:r>
+          </w:p>
+        </w:tc>
+        <w:tc>
+          <w:tcPr>
+            <w:tcW w:type="dxa" w:w="1728"/>
+          </w:tcPr>
+          <w:p>
+            <w:r>
+              <w:t>frame_sync_errors</w:t>
+            </w:r>
+          </w:p>
+        </w:tc>
+        <w:tc>
+          <w:tcPr>
+            <w:tcW w:type="dxa" w:w="1728"/>
+          </w:tcPr>
+          <w:p>
+            <w:r>
+              <w:t>rw</w:t>
+            </w:r>
+          </w:p>
+        </w:tc>
+        <w:tc>
+          <w:tcPr>
+            <w:tcW w:type="dxa" w:w="1728"/>
+          </w:tcPr>
+          <w:p>
+            <w:r>
+              <w:t>0x0</w:t>
+            </w:r>
+          </w:p>
+        </w:tc>
+        <w:tc>
+          <w:tcPr>
+            <w:tcW w:type="dxa" w:w="1728"/>
+          </w:tcPr>
+          <w:p>
+            <w:r>
+              <w:t>Frames Sync Errors</w:t>
             </w:r>
           </w:p>
         </w:tc>
@@ -9839,13 +9783,13 @@
         <w:pStyle w:val="Heading3"/>
       </w:pPr>
       <w:r>
-        <w:t>symbol_lock_count field</w:t>
+        <w:t>frame_sync_locked field</w:t>
       </w:r>
     </w:p>
     <w:p>
       <w:pPr/>
       <w:r>
-        <w:t>Sets the integration period in symbols. Value is from 0 to 1023.</w:t>
+        <w:t>0 - Frame sync not locked 1 - Frame sync locked</w:t>
       </w:r>
     </w:p>
     <w:p>
@@ -9853,13 +9797,41 @@
         <w:pStyle w:val="Heading3"/>
       </w:pPr>
       <w:r>
-        <w:t>symbol_lock_threshold field</w:t>
+        <w:t>frame_buffer_overflow field</w:t>
       </w:r>
     </w:p>
     <w:p>
       <w:pPr/>
       <w:r>
-        <w:t>Sets the threshold value on which to declare symbol sync</w:t>
+        <w:t>0 - Normal operation 1 - Buffer overflow</w:t>
+      </w:r>
+    </w:p>
+    <w:p>
+      <w:pPr>
+        <w:pStyle w:val="Heading3"/>
+      </w:pPr>
+      <w:r>
+        <w:t>frames_received field</w:t>
+      </w:r>
+    </w:p>
+    <w:p>
+      <w:pPr/>
+      <w:r>
+        <w:t>Count of frames received. Value is 0x00_0000 to 0xFF_FFFF. Counter rolls over when max count is reached.</w:t>
+      </w:r>
+    </w:p>
+    <w:p>
+      <w:pPr>
+        <w:pStyle w:val="Heading3"/>
+      </w:pPr>
+      <w:r>
+        <w:t>frame_sync_errors field</w:t>
+      </w:r>
+    </w:p>
+    <w:p>
+      <w:pPr/>
+      <w:r>
+        <w:t>Count of frame sync errors. Value is 0 to 63. Counter rolls over when max count is reached.</w:t>
       </w:r>
     </w:p>
     <w:p>
@@ -9867,7 +9839,7 @@
         <w:pStyle w:val="Heading2"/>
       </w:pPr>
       <w:r>
-        <w:t>symbol_lock_status register</w:t>
+        <w:t>symbol_lock_control register</w:t>
       </w:r>
     </w:p>
     <w:p>
@@ -9966,47 +9938,47 @@
           </w:tcPr>
           <w:p>
             <w:r>
-              <w:t>0</w:t>
-            </w:r>
-          </w:p>
-        </w:tc>
-        <w:tc>
-          <w:tcPr>
-            <w:tcW w:type="dxa" w:w="1728"/>
-          </w:tcPr>
-          <w:p>
-            <w:r>
-              <w:t>f1f2</w:t>
-            </w:r>
-          </w:p>
-        </w:tc>
-        <w:tc>
-          <w:tcPr>
-            <w:tcW w:type="dxa" w:w="1728"/>
-          </w:tcPr>
-          <w:p>
-            <w:r>
-              <w:t>r</w:t>
-            </w:r>
-          </w:p>
-        </w:tc>
-        <w:tc>
-          <w:tcPr>
-            <w:tcW w:type="dxa" w:w="1728"/>
-          </w:tcPr>
-          <w:p>
-            <w:r>
-              <w:t>0x0</w:t>
-            </w:r>
-          </w:p>
-        </w:tc>
-        <w:tc>
-          <w:tcPr>
-            <w:tcW w:type="dxa" w:w="1728"/>
-          </w:tcPr>
-          <w:p>
-            <w:r>
-              <w:t>Symbol Lock F1 and F2</w:t>
+              <w:t>9:0</w:t>
+            </w:r>
+          </w:p>
+        </w:tc>
+        <w:tc>
+          <w:tcPr>
+            <w:tcW w:type="dxa" w:w="1728"/>
+          </w:tcPr>
+          <w:p>
+            <w:r>
+              <w:t>symbol_lock_count</w:t>
+            </w:r>
+          </w:p>
+        </w:tc>
+        <w:tc>
+          <w:tcPr>
+            <w:tcW w:type="dxa" w:w="1728"/>
+          </w:tcPr>
+          <w:p>
+            <w:r>
+              <w:t>rw</w:t>
+            </w:r>
+          </w:p>
+        </w:tc>
+        <w:tc>
+          <w:tcPr>
+            <w:tcW w:type="dxa" w:w="1728"/>
+          </w:tcPr>
+          <w:p>
+            <w:r>
+              <w:t>0x80</w:t>
+            </w:r>
+          </w:p>
+        </w:tc>
+        <w:tc>
+          <w:tcPr>
+            <w:tcW w:type="dxa" w:w="1728"/>
+          </w:tcPr>
+          <w:p>
+            <w:r>
+              <w:t>Symbol Lock Integration Count</w:t>
             </w:r>
           </w:p>
         </w:tc>
@@ -10018,47 +9990,173 @@
           </w:tcPr>
           <w:p>
             <w:r>
-              <w:t>1</w:t>
-            </w:r>
-          </w:p>
-        </w:tc>
-        <w:tc>
-          <w:tcPr>
-            <w:tcW w:type="dxa" w:w="1728"/>
-          </w:tcPr>
-          <w:p>
-            <w:r>
-              <w:t>f1</w:t>
-            </w:r>
-          </w:p>
-        </w:tc>
-        <w:tc>
-          <w:tcPr>
-            <w:tcW w:type="dxa" w:w="1728"/>
-          </w:tcPr>
-          <w:p>
-            <w:r>
-              <w:t>r</w:t>
-            </w:r>
-          </w:p>
-        </w:tc>
-        <w:tc>
-          <w:tcPr>
-            <w:tcW w:type="dxa" w:w="1728"/>
-          </w:tcPr>
-          <w:p>
-            <w:r>
-              <w:t>0x0</w:t>
-            </w:r>
-          </w:p>
-        </w:tc>
-        <w:tc>
-          <w:tcPr>
-            <w:tcW w:type="dxa" w:w="1728"/>
-          </w:tcPr>
-          <w:p>
-            <w:r>
-              <w:t>Symbol Lock F1</w:t>
+              <w:t>25:10</w:t>
+            </w:r>
+          </w:p>
+        </w:tc>
+        <w:tc>
+          <w:tcPr>
+            <w:tcW w:type="dxa" w:w="1728"/>
+          </w:tcPr>
+          <w:p>
+            <w:r>
+              <w:t>symbol_lock_threshold</w:t>
+            </w:r>
+          </w:p>
+        </w:tc>
+        <w:tc>
+          <w:tcPr>
+            <w:tcW w:type="dxa" w:w="1728"/>
+          </w:tcPr>
+          <w:p>
+            <w:r>
+              <w:t>rw</w:t>
+            </w:r>
+          </w:p>
+        </w:tc>
+        <w:tc>
+          <w:tcPr>
+            <w:tcW w:type="dxa" w:w="1728"/>
+          </w:tcPr>
+          <w:p>
+            <w:r>
+              <w:t>0x2710</w:t>
+            </w:r>
+          </w:p>
+        </w:tc>
+        <w:tc>
+          <w:tcPr>
+            <w:tcW w:type="dxa" w:w="1728"/>
+          </w:tcPr>
+          <w:p>
+            <w:r>
+              <w:t>Symbol Lock Threshold</w:t>
+            </w:r>
+          </w:p>
+        </w:tc>
+      </w:tr>
+    </w:tbl>
+    <w:p>
+      <w:pPr>
+        <w:pStyle w:val="Heading3"/>
+      </w:pPr>
+      <w:r>
+        <w:t>symbol_lock_count field</w:t>
+      </w:r>
+    </w:p>
+    <w:p>
+      <w:pPr/>
+      <w:r>
+        <w:t>Sets the integration period in symbols. Value is from 0 to 1023.</w:t>
+      </w:r>
+    </w:p>
+    <w:p>
+      <w:pPr>
+        <w:pStyle w:val="Heading3"/>
+      </w:pPr>
+      <w:r>
+        <w:t>symbol_lock_threshold field</w:t>
+      </w:r>
+    </w:p>
+    <w:p>
+      <w:pPr/>
+      <w:r>
+        <w:t>Sets the threshold value on which to declare symbol sync</w:t>
+      </w:r>
+    </w:p>
+    <w:p>
+      <w:pPr>
+        <w:pStyle w:val="Heading2"/>
+      </w:pPr>
+      <w:r>
+        <w:t>symbol_lock_status register</w:t>
+      </w:r>
+    </w:p>
+    <w:p>
+      <w:pPr>
+        <w:pStyle w:val="ListBullet"/>
+      </w:pPr>
+      <w:r>
+        <w:t>Absolute Address: 0xA4</w:t>
+      </w:r>
+    </w:p>
+    <w:p>
+      <w:pPr>
+        <w:pStyle w:val="ListBullet"/>
+      </w:pPr>
+      <w:r>
+        <w:t>Base Offset: 0xA4</w:t>
+      </w:r>
+    </w:p>
+    <w:p>
+      <w:pPr>
+        <w:pStyle w:val="ListBullet"/>
+      </w:pPr>
+      <w:r>
+        <w:t>Size: 0x4</w:t>
+      </w:r>
+    </w:p>
+    <w:tbl>
+      <w:tblPr>
+        <w:tblStyle w:val="LightGrid-Accent1"/>
+        <w:tblW w:type="auto" w:w="0"/>
+        <w:tblLook w:firstColumn="1" w:firstRow="1" w:lastColumn="0" w:lastRow="0" w:noHBand="0" w:noVBand="1" w:val="04A0"/>
+      </w:tblPr>
+      <w:tblGrid>
+        <w:gridCol w:w="1728"/>
+        <w:gridCol w:w="1728"/>
+        <w:gridCol w:w="1728"/>
+        <w:gridCol w:w="1728"/>
+        <w:gridCol w:w="1728"/>
+      </w:tblGrid>
+      <w:tr>
+        <w:tc>
+          <w:tcPr>
+            <w:tcW w:type="dxa" w:w="1728"/>
+          </w:tcPr>
+          <w:p>
+            <w:r>
+              <w:t>Bits</w:t>
+            </w:r>
+          </w:p>
+        </w:tc>
+        <w:tc>
+          <w:tcPr>
+            <w:tcW w:type="dxa" w:w="1728"/>
+          </w:tcPr>
+          <w:p>
+            <w:r>
+              <w:t>Identifier</w:t>
+            </w:r>
+          </w:p>
+        </w:tc>
+        <w:tc>
+          <w:tcPr>
+            <w:tcW w:type="dxa" w:w="1728"/>
+          </w:tcPr>
+          <w:p>
+            <w:r>
+              <w:t>Access</w:t>
+            </w:r>
+          </w:p>
+        </w:tc>
+        <w:tc>
+          <w:tcPr>
+            <w:tcW w:type="dxa" w:w="1728"/>
+          </w:tcPr>
+          <w:p>
+            <w:r>
+              <w:t>Reset</w:t>
+            </w:r>
+          </w:p>
+        </w:tc>
+        <w:tc>
+          <w:tcPr>
+            <w:tcW w:type="dxa" w:w="1728"/>
+          </w:tcPr>
+          <w:p>
+            <w:r>
+              <w:t>Name</w:t>
             </w:r>
           </w:p>
         </w:tc>
@@ -10070,17 +10168,17 @@
           </w:tcPr>
           <w:p>
             <w:r>
-              <w:t>2</w:t>
-            </w:r>
-          </w:p>
-        </w:tc>
-        <w:tc>
-          <w:tcPr>
-            <w:tcW w:type="dxa" w:w="1728"/>
-          </w:tcPr>
-          <w:p>
-            <w:r>
-              <w:t>f2</w:t>
+              <w:t>0</w:t>
+            </w:r>
+          </w:p>
+        </w:tc>
+        <w:tc>
+          <w:tcPr>
+            <w:tcW w:type="dxa" w:w="1728"/>
+          </w:tcPr>
+          <w:p>
+            <w:r>
+              <w:t>f1f2</w:t>
             </w:r>
           </w:p>
         </w:tc>
@@ -10110,7 +10208,7 @@
           </w:tcPr>
           <w:p>
             <w:r>
-              <w:t>Symbol Lock F2</w:t>
+              <w:t>Symbol Lock F1 and F2</w:t>
             </w:r>
           </w:p>
         </w:tc>
@@ -10122,27 +10220,27 @@
           </w:tcPr>
           <w:p>
             <w:r>
-              <w:t>3</w:t>
-            </w:r>
-          </w:p>
-        </w:tc>
-        <w:tc>
-          <w:tcPr>
-            <w:tcW w:type="dxa" w:w="1728"/>
-          </w:tcPr>
-          <w:p>
-            <w:r>
-              <w:t>unlock_f1</w:t>
-            </w:r>
-          </w:p>
-        </w:tc>
-        <w:tc>
-          <w:tcPr>
-            <w:tcW w:type="dxa" w:w="1728"/>
-          </w:tcPr>
-          <w:p>
-            <w:r>
-              <w:t>r, rclr</w:t>
+              <w:t>1</w:t>
+            </w:r>
+          </w:p>
+        </w:tc>
+        <w:tc>
+          <w:tcPr>
+            <w:tcW w:type="dxa" w:w="1728"/>
+          </w:tcPr>
+          <w:p>
+            <w:r>
+              <w:t>f1</w:t>
+            </w:r>
+          </w:p>
+        </w:tc>
+        <w:tc>
+          <w:tcPr>
+            <w:tcW w:type="dxa" w:w="1728"/>
+          </w:tcPr>
+          <w:p>
+            <w:r>
+              <w:t>r</w:t>
             </w:r>
           </w:p>
         </w:tc>
@@ -10162,7 +10260,7 @@
           </w:tcPr>
           <w:p>
             <w:r>
-              <w:t>F1 unlocked since last read</w:t>
+              <w:t>Symbol Lock F1</w:t>
             </w:r>
           </w:p>
         </w:tc>
@@ -10174,6 +10272,110 @@
           </w:tcPr>
           <w:p>
             <w:r>
+              <w:t>2</w:t>
+            </w:r>
+          </w:p>
+        </w:tc>
+        <w:tc>
+          <w:tcPr>
+            <w:tcW w:type="dxa" w:w="1728"/>
+          </w:tcPr>
+          <w:p>
+            <w:r>
+              <w:t>f2</w:t>
+            </w:r>
+          </w:p>
+        </w:tc>
+        <w:tc>
+          <w:tcPr>
+            <w:tcW w:type="dxa" w:w="1728"/>
+          </w:tcPr>
+          <w:p>
+            <w:r>
+              <w:t>r</w:t>
+            </w:r>
+          </w:p>
+        </w:tc>
+        <w:tc>
+          <w:tcPr>
+            <w:tcW w:type="dxa" w:w="1728"/>
+          </w:tcPr>
+          <w:p>
+            <w:r>
+              <w:t>0x0</w:t>
+            </w:r>
+          </w:p>
+        </w:tc>
+        <w:tc>
+          <w:tcPr>
+            <w:tcW w:type="dxa" w:w="1728"/>
+          </w:tcPr>
+          <w:p>
+            <w:r>
+              <w:t>Symbol Lock F2</w:t>
+            </w:r>
+          </w:p>
+        </w:tc>
+      </w:tr>
+      <w:tr>
+        <w:tc>
+          <w:tcPr>
+            <w:tcW w:type="dxa" w:w="1728"/>
+          </w:tcPr>
+          <w:p>
+            <w:r>
+              <w:t>3</w:t>
+            </w:r>
+          </w:p>
+        </w:tc>
+        <w:tc>
+          <w:tcPr>
+            <w:tcW w:type="dxa" w:w="1728"/>
+          </w:tcPr>
+          <w:p>
+            <w:r>
+              <w:t>unlock_f1</w:t>
+            </w:r>
+          </w:p>
+        </w:tc>
+        <w:tc>
+          <w:tcPr>
+            <w:tcW w:type="dxa" w:w="1728"/>
+          </w:tcPr>
+          <w:p>
+            <w:r>
+              <w:t>r, rclr</w:t>
+            </w:r>
+          </w:p>
+        </w:tc>
+        <w:tc>
+          <w:tcPr>
+            <w:tcW w:type="dxa" w:w="1728"/>
+          </w:tcPr>
+          <w:p>
+            <w:r>
+              <w:t>0x0</w:t>
+            </w:r>
+          </w:p>
+        </w:tc>
+        <w:tc>
+          <w:tcPr>
+            <w:tcW w:type="dxa" w:w="1728"/>
+          </w:tcPr>
+          <w:p>
+            <w:r>
+              <w:t>F1 unlocked since last read</w:t>
+            </w:r>
+          </w:p>
+        </w:tc>
+      </w:tr>
+      <w:tr>
+        <w:tc>
+          <w:tcPr>
+            <w:tcW w:type="dxa" w:w="1728"/>
+          </w:tcPr>
+          <w:p>
+            <w:r>
               <w:t>4</w:t>
             </w:r>
           </w:p>
@@ -10303,7 +10505,7 @@
         <w:pStyle w:val="ListBullet"/>
       </w:pPr>
       <w:r>
-        <w:t>Absolute Address: 0xA4</w:t>
+        <w:t>Absolute Address: 0xA8</w:t>
       </w:r>
     </w:p>
     <w:p>
@@ -10311,7 +10513,7 @@
         <w:pStyle w:val="ListBullet"/>
       </w:pPr>
       <w:r>
-        <w:t>Base Offset: 0xA4</w:t>
+        <w:t>Base Offset: 0xA8</w:t>
       </w:r>
     </w:p>
     <w:p>

</xml_diff>